<commit_message>
added keywords to example
</commit_message>
<xml_diff>
--- a/Backend/ExampleInput/boeken die ik heb.docx
+++ b/Backend/ExampleInput/boeken die ik heb.docx
@@ -100,41 +100,59 @@
           <w:b/>
           <w:bCs/>
         </w:rPr>
-        <w:t>Kunst &amp; Kunstgeschiedenis</w:t>
-      </w:r>
-    </w:p>
-    <w:p>
-      <w:pPr>
-        <w:pStyle w:val="NoSpacing"/>
-        <w:rPr>
-          <w:rFonts w:ascii="Arial" w:hAnsi="Arial" w:cs="Arial"/>
-          <w:b/>
-          <w:bCs/>
-        </w:rPr>
-      </w:pPr>
-    </w:p>
-    <w:p>
-      <w:pPr>
-        <w:pStyle w:val="NoSpacing"/>
-        <w:rPr>
-          <w:rFonts w:ascii="Arial" w:hAnsi="Arial" w:cs="Arial"/>
-          <w:b/>
-          <w:bCs/>
-        </w:rPr>
-      </w:pPr>
-    </w:p>
-    <w:p>
-      <w:pPr>
-        <w:pStyle w:val="NoSpacing"/>
-        <w:rPr>
-          <w:rFonts w:ascii="Arial" w:hAnsi="Arial" w:cs="Arial"/>
-        </w:rPr>
-      </w:pPr>
-      <w:r>
-        <w:rPr>
-          <w:rFonts w:ascii="Arial" w:hAnsi="Arial" w:cs="Arial"/>
-        </w:rPr>
-        <w:t>Huyghe, René</w:t>
+        <w:t xml:space="preserve">Kunst &amp; </w:t>
+      </w:r>
+      <w:proofErr w:type="spellStart"/>
+      <w:r>
+        <w:rPr>
+          <w:rFonts w:ascii="Arial" w:hAnsi="Arial" w:cs="Arial"/>
+          <w:b/>
+          <w:bCs/>
+        </w:rPr>
+        <w:t>Kunstgeschiedenis</w:t>
+      </w:r>
+      <w:proofErr w:type="spellEnd"/>
+    </w:p>
+    <w:p>
+      <w:pPr>
+        <w:pStyle w:val="NoSpacing"/>
+        <w:rPr>
+          <w:rFonts w:ascii="Arial" w:hAnsi="Arial" w:cs="Arial"/>
+          <w:b/>
+          <w:bCs/>
+        </w:rPr>
+      </w:pPr>
+    </w:p>
+    <w:p>
+      <w:pPr>
+        <w:pStyle w:val="NoSpacing"/>
+        <w:rPr>
+          <w:rFonts w:ascii="Arial" w:hAnsi="Arial" w:cs="Arial"/>
+          <w:b/>
+          <w:bCs/>
+        </w:rPr>
+      </w:pPr>
+    </w:p>
+    <w:p>
+      <w:pPr>
+        <w:pStyle w:val="NoSpacing"/>
+        <w:rPr>
+          <w:rFonts w:ascii="Arial" w:hAnsi="Arial" w:cs="Arial"/>
+        </w:rPr>
+      </w:pPr>
+      <w:proofErr w:type="spellStart"/>
+      <w:r>
+        <w:rPr>
+          <w:rFonts w:ascii="Arial" w:hAnsi="Arial" w:cs="Arial"/>
+        </w:rPr>
+        <w:t>Huyghe</w:t>
+      </w:r>
+      <w:proofErr w:type="spellEnd"/>
+      <w:r>
+        <w:rPr>
+          <w:rFonts w:ascii="Arial" w:hAnsi="Arial" w:cs="Arial"/>
+        </w:rPr>
+        <w:t>, René</w:t>
       </w:r>
       <w:r>
         <w:rPr>
@@ -323,6 +341,37 @@
         </w:rPr>
         <w:tab/>
         <w:t>Inleiding in de nieuwtestamentische brieven</w:t>
+      </w:r>
+    </w:p>
+    <w:p>
+      <w:pPr>
+        <w:pStyle w:val="NoSpacing"/>
+        <w:rPr>
+          <w:rFonts w:ascii="Arial" w:hAnsi="Arial" w:cs="Arial"/>
+          <w:b/>
+          <w:bCs/>
+          <w:lang w:val="nl-NL"/>
+        </w:rPr>
+      </w:pPr>
+      <w:r>
+        <w:rPr>
+          <w:rFonts w:ascii="Arial" w:hAnsi="Arial" w:cs="Arial"/>
+          <w:color w:val="222222"/>
+          <w:shd w:val="clear" w:color="auto" w:fill="FFFFFF"/>
+          <w:lang w:val="nl-NL"/>
+        </w:rPr>
+        <w:t>Lukken, Gerard         Rituelen in overvloed  </w:t>
+      </w:r>
+      <w:r>
+        <w:rPr>
+          <w:rFonts w:ascii="Arial" w:hAnsi="Arial" w:cs="Arial"/>
+          <w:i/>
+          <w:iCs/>
+          <w:color w:val="222222"/>
+          <w:shd w:val="clear" w:color="auto" w:fill="FFFFFF"/>
+          <w:lang w:val="nl-NL"/>
+        </w:rPr>
+        <w:t>basiselementen ritueel 17 – ritueel en cultuur 105 – hedendaagse cultuur 147 – liturgie 213 – nieuwe overgangsrituelen 245</w:t>
       </w:r>
     </w:p>
     <w:p>

</xml_diff>